<commit_message>
Terminé las preguntitas y ya tengo el ejercicio 3 y casi todo el ejercicio 1
</commit_message>
<xml_diff>
--- a/Otros/Practica01.docx
+++ b/Otros/Practica01.docx
@@ -181,73 +181,124 @@
           <w:color w:val="001133"/>
           <w:shd w:fill="FFFFFF" w:val="clear"/>
         </w:rPr>
-        <w:t>; van Rossum describe el módulo como "uno de las mayores unidades de programación de Python".</w:t>
-      </w:r>
+        <w:t>; van Rossum describe el módulo como "uno de las mayores unidades de programación de Python". En el año 1994 se formó el foro de discusión principal de Python, marcando un hito en el crecimiento del grupo de usuarios de este lenguaje.</w:t>
+      </w:r>
+    </w:p>
+    <w:p>
+      <w:pPr>
+        <w:pStyle w:val="Normal"/>
+        <w:rPr/>
+      </w:pPr>
+      <w:r>
+        <w:rPr/>
+      </w:r>
+    </w:p>
+    <w:p>
+      <w:pPr>
+        <w:pStyle w:val="Normal"/>
+        <w:rPr/>
+      </w:pPr>
+      <w:r>
+        <w:rPr/>
+      </w:r>
+    </w:p>
+    <w:p>
+      <w:pPr>
+        <w:pStyle w:val="Normal"/>
+        <w:rPr>
+          <w:rFonts w:ascii="Verdana" w:hAnsi="Verdana"/>
+          <w:spacing w:val="-1"/>
+          <w:highlight w:val="white"/>
+        </w:rPr>
+      </w:pPr>
+      <w:r>
+        <w:rPr>
+          <w:rFonts w:ascii="Verdana" w:hAnsi="Verdana"/>
+          <w:spacing w:val="-1"/>
+          <w:shd w:fill="FFFFFF" w:val="clear"/>
+        </w:rPr>
+        <w:t>En la programación imperativa un programa se describe en términos de instrucciones, condiciones y pasos que modifican el estado de un programa al permitir la mutación de variables, todo esto con el objetivo de llegar a un resultado. Los lenguajes de programación imperativos generalmente hacen uso de procedimientos, rutinas o funciones impuras para establecer mecanismos de control, que potencialmente generan efectos secundarios y mutan el estado del programa durante su ejecución.</w:t>
+      </w:r>
+    </w:p>
+    <w:p>
+      <w:pPr>
+        <w:pStyle w:val="Normal"/>
+        <w:rPr>
+          <w:rFonts w:ascii="Verdana" w:hAnsi="Verdana"/>
+          <w:spacing w:val="-1"/>
+          <w:highlight w:val="white"/>
+        </w:rPr>
+      </w:pPr>
+      <w:r>
+        <w:rPr>
+          <w:rFonts w:ascii="Verdana" w:hAnsi="Verdana"/>
+          <w:spacing w:val="-1"/>
+          <w:shd w:fill="FFFFFF" w:val="clear"/>
+        </w:rPr>
+        <w:t>En la programación declarativa un programa se describe en términos de proposiciones y afirmaciones que son declaradas para describir el problema, sin especificar los pasos para resolverlo; en este tipo de programas, el estado no puede ser modificado ya que todos los tipos de datos son inmutables. En los lenguajes de programación declarativos, los mecanismos de control están dados por funciones o expresiones puramente matemáticas que carecen de efectos secundarios.</w:t>
+      </w:r>
+    </w:p>
+    <w:p>
+      <w:pPr>
+        <w:pStyle w:val="Normal"/>
+        <w:spacing w:lineRule="auto" w:line="240" w:beforeAutospacing="1" w:afterAutospacing="1"/>
+        <w:rPr>
+          <w:rFonts w:ascii="Verdana" w:hAnsi="Verdana" w:eastAsia="Times New Roman" w:cs="Arial"/>
+          <w:u w:val="single"/>
+          <w:lang w:eastAsia="es-MX"/>
+        </w:rPr>
+      </w:pPr>
       <w:bookmarkStart w:id="0" w:name="_GoBack"/>
       <w:bookmarkEnd w:id="0"/>
       <w:r>
         <w:rPr>
-          <w:rFonts w:cs="Helvetica" w:ascii="Verdana" w:hAnsi="Verdana"/>
-          <w:color w:val="001133"/>
-          <w:shd w:fill="FFFFFF" w:val="clear"/>
-        </w:rPr>
-        <w:t> En el año 1994 se formó el foro de discusión principal de Python, marcando un hito en el crecimiento del grupo de usuarios de este lenguaje.</w:t>
-      </w:r>
-    </w:p>
-    <w:p>
-      <w:pPr>
-        <w:pStyle w:val="Normal"/>
+          <w:rFonts w:eastAsia="Times New Roman" w:cs="Arial" w:ascii="Verdana" w:hAnsi="Verdana"/>
+          <w:lang w:eastAsia="es-MX"/>
+        </w:rPr>
+        <w:t>Los programas funcionales se basan en el uso de una o más funciones dentro de las cuales se pueden utilizar funciones creadas anteriormente. Su objetivo es dividir el programa en módulos de forma que cada uno de éstos realice una única función. El primer lenguaje de programación funcional fue LISP. Existen dos tipos de lenguajes funcionales: los puros (como HASKELL) y los híbridos (SAP, ML, Scheme).</w:t>
+      </w:r>
+    </w:p>
+    <w:p>
+      <w:pPr>
+        <w:pStyle w:val="Normal"/>
+        <w:spacing w:lineRule="auto" w:line="240" w:beforeAutospacing="1" w:afterAutospacing="1"/>
+        <w:rPr>
+          <w:rFonts w:ascii="Verdana" w:hAnsi="Verdana" w:eastAsia="Times New Roman" w:cs="Arial"/>
+          <w:lang w:eastAsia="es-MX"/>
+        </w:rPr>
+      </w:pPr>
+      <w:r>
+        <w:rPr>
+          <w:rFonts w:eastAsia="Times New Roman" w:cs="Arial" w:ascii="Verdana" w:hAnsi="Verdana"/>
+          <w:lang w:eastAsia="es-MX"/>
+        </w:rPr>
+        <w:t>La programación lógica comprende la programación declarativa y la funcional. El proceso de elaboración de programas está basado en la lógica de primer orden y, a diferencia de los demás paradigmas, especifica qué debe hacer el programa y no cómo hacerlo. Se emplea en aplicaciones de inteligencia artificial. El lenguaje de programación lógica por excelencia es PROLOG.</w:t>
+      </w:r>
+    </w:p>
+    <w:p>
+      <w:pPr>
+        <w:pStyle w:val="Normal"/>
+        <w:spacing w:lineRule="auto" w:line="240" w:beforeAutospacing="1" w:afterAutospacing="1"/>
+        <w:rPr>
+          <w:rFonts w:ascii="Verdana" w:hAnsi="Verdana" w:eastAsia="Times New Roman" w:cs="Arial"/>
+          <w:lang w:eastAsia="es-MX"/>
+        </w:rPr>
+      </w:pPr>
+      <w:r>
+        <w:rPr>
+          <w:rFonts w:eastAsia="Times New Roman" w:cs="Arial" w:ascii="Verdana" w:hAnsi="Verdana"/>
+          <w:lang w:eastAsia="es-MX"/>
+        </w:rPr>
+      </w:r>
+    </w:p>
+    <w:p>
+      <w:pPr>
+        <w:pStyle w:val="Normal"/>
+        <w:spacing w:before="0" w:after="160"/>
         <w:rPr/>
       </w:pPr>
       <w:r>
         <w:rPr/>
-      </w:r>
-    </w:p>
-    <w:p>
-      <w:pPr>
-        <w:pStyle w:val="Normal"/>
-        <w:rPr/>
-      </w:pPr>
-      <w:r>
-        <w:rPr/>
-      </w:r>
-    </w:p>
-    <w:p>
-      <w:pPr>
-        <w:pStyle w:val="Normal"/>
-        <w:rPr>
-          <w:rFonts w:ascii="Verdana" w:hAnsi="Verdana"/>
-          <w:spacing w:val="-1"/>
-          <w:highlight w:val="white"/>
-        </w:rPr>
-      </w:pPr>
-      <w:bookmarkStart w:id="1" w:name="__DdeLink__61_1314205014"/>
-      <w:bookmarkEnd w:id="1"/>
-      <w:r>
-        <w:rPr>
-          <w:rFonts w:ascii="Verdana" w:hAnsi="Verdana"/>
-          <w:spacing w:val="-1"/>
-          <w:shd w:fill="FFFFFF" w:val="clear"/>
-        </w:rPr>
-        <w:t>En la programación imperativa un programa se describe en términos de instrucciones, condiciones y pasos que modifican el estado de un programa al permitir la mutación de variables, todo esto con el objetivo de llegar a un resultado. Los lenguajes de programación imperativos generalmente hacen uso de procedimientos, rutinas o funciones impuras para establecer mecanismos de control, que potencialmente generan efectos secundarios y mutan el estado del programa durante su ejecución.</w:t>
-      </w:r>
-    </w:p>
-    <w:p>
-      <w:pPr>
-        <w:pStyle w:val="Normal"/>
-        <w:widowControl/>
-        <w:bidi w:val="0"/>
-        <w:spacing w:lineRule="auto" w:line="259" w:before="0" w:after="160"/>
-        <w:jc w:val="left"/>
-        <w:rPr/>
-      </w:pPr>
-      <w:r>
-        <w:rPr>
-          <w:rFonts w:ascii="Verdana" w:hAnsi="Verdana"/>
-          <w:spacing w:val="-1"/>
-          <w:shd w:fill="FFFFFF" w:val="clear"/>
-        </w:rPr>
-        <w:t>En la programación declarativa un programa se describe en términos de proposiciones y afirmaciones que son declaradas para describir el problema, sin especificar los pasos para resolverlo; en este tipo de programas, el estado no puede ser modificado ya que todos los tipos de datos son inmutables. En los lenguajes de programación declarativos, los mecanismos de control están dados por funciones o expresiones puramente matemáticas que carecen de efectos secundarios.</w:t>
       </w:r>
     </w:p>
     <w:sectPr>
@@ -710,6 +761,132 @@
       <w:u w:val="single"/>
     </w:rPr>
   </w:style>
+  <w:style w:type="character" w:styleId="ListLabel1">
+    <w:name w:val="ListLabel 1"/>
+    <w:qFormat/>
+    <w:rPr>
+      <w:sz w:val="20"/>
+    </w:rPr>
+  </w:style>
+  <w:style w:type="character" w:styleId="ListLabel2">
+    <w:name w:val="ListLabel 2"/>
+    <w:qFormat/>
+    <w:rPr>
+      <w:sz w:val="20"/>
+    </w:rPr>
+  </w:style>
+  <w:style w:type="character" w:styleId="ListLabel3">
+    <w:name w:val="ListLabel 3"/>
+    <w:qFormat/>
+    <w:rPr>
+      <w:sz w:val="20"/>
+    </w:rPr>
+  </w:style>
+  <w:style w:type="character" w:styleId="ListLabel4">
+    <w:name w:val="ListLabel 4"/>
+    <w:qFormat/>
+    <w:rPr>
+      <w:sz w:val="20"/>
+    </w:rPr>
+  </w:style>
+  <w:style w:type="character" w:styleId="ListLabel5">
+    <w:name w:val="ListLabel 5"/>
+    <w:qFormat/>
+    <w:rPr>
+      <w:sz w:val="20"/>
+    </w:rPr>
+  </w:style>
+  <w:style w:type="character" w:styleId="ListLabel6">
+    <w:name w:val="ListLabel 6"/>
+    <w:qFormat/>
+    <w:rPr>
+      <w:sz w:val="20"/>
+    </w:rPr>
+  </w:style>
+  <w:style w:type="character" w:styleId="ListLabel7">
+    <w:name w:val="ListLabel 7"/>
+    <w:qFormat/>
+    <w:rPr>
+      <w:sz w:val="20"/>
+    </w:rPr>
+  </w:style>
+  <w:style w:type="character" w:styleId="ListLabel8">
+    <w:name w:val="ListLabel 8"/>
+    <w:qFormat/>
+    <w:rPr>
+      <w:sz w:val="20"/>
+    </w:rPr>
+  </w:style>
+  <w:style w:type="character" w:styleId="ListLabel9">
+    <w:name w:val="ListLabel 9"/>
+    <w:qFormat/>
+    <w:rPr>
+      <w:sz w:val="20"/>
+    </w:rPr>
+  </w:style>
+  <w:style w:type="character" w:styleId="ListLabel10">
+    <w:name w:val="ListLabel 10"/>
+    <w:qFormat/>
+    <w:rPr>
+      <w:sz w:val="20"/>
+    </w:rPr>
+  </w:style>
+  <w:style w:type="character" w:styleId="ListLabel11">
+    <w:name w:val="ListLabel 11"/>
+    <w:qFormat/>
+    <w:rPr>
+      <w:sz w:val="20"/>
+    </w:rPr>
+  </w:style>
+  <w:style w:type="character" w:styleId="ListLabel12">
+    <w:name w:val="ListLabel 12"/>
+    <w:qFormat/>
+    <w:rPr>
+      <w:sz w:val="20"/>
+    </w:rPr>
+  </w:style>
+  <w:style w:type="character" w:styleId="ListLabel13">
+    <w:name w:val="ListLabel 13"/>
+    <w:qFormat/>
+    <w:rPr>
+      <w:sz w:val="20"/>
+    </w:rPr>
+  </w:style>
+  <w:style w:type="character" w:styleId="ListLabel14">
+    <w:name w:val="ListLabel 14"/>
+    <w:qFormat/>
+    <w:rPr>
+      <w:sz w:val="20"/>
+    </w:rPr>
+  </w:style>
+  <w:style w:type="character" w:styleId="ListLabel15">
+    <w:name w:val="ListLabel 15"/>
+    <w:qFormat/>
+    <w:rPr>
+      <w:sz w:val="20"/>
+    </w:rPr>
+  </w:style>
+  <w:style w:type="character" w:styleId="ListLabel16">
+    <w:name w:val="ListLabel 16"/>
+    <w:qFormat/>
+    <w:rPr>
+      <w:sz w:val="20"/>
+    </w:rPr>
+  </w:style>
+  <w:style w:type="character" w:styleId="ListLabel17">
+    <w:name w:val="ListLabel 17"/>
+    <w:qFormat/>
+    <w:rPr>
+      <w:sz w:val="20"/>
+    </w:rPr>
+  </w:style>
+  <w:style w:type="character" w:styleId="ListLabel18">
+    <w:name w:val="ListLabel 18"/>
+    <w:qFormat/>
+    <w:rPr>
+      <w:sz w:val="20"/>
+    </w:rPr>
+  </w:style>
   <w:style w:type="paragraph" w:styleId="Heading">
     <w:name w:val="Heading"/>
     <w:basedOn w:val="Normal"/>

</xml_diff>